<commit_message>
added new projects, several bug fixes, resume swapped to png, minor alterations
</commit_message>
<xml_diff>
--- a/personal_site/resume.docx
+++ b/personal_site/resume.docx
@@ -1,6 +1,6 @@
 
 <file path=word/document.xml><?xml version="1.0" encoding="utf-8"?>
-<w:document xmlns:wpc="http://schemas.microsoft.com/office/word/2010/wordprocessingCanvas" xmlns:cx="http://schemas.microsoft.com/office/drawing/2014/chartex" xmlns:cx1="http://schemas.microsoft.com/office/drawing/2015/9/8/chartex" xmlns:cx2="http://schemas.microsoft.com/office/drawing/2015/10/21/chartex" xmlns:cx3="http://schemas.microsoft.com/office/drawing/2016/5/9/chartex" xmlns:cx4="http://schemas.microsoft.com/office/drawing/2016/5/10/chartex" xmlns:cx5="http://schemas.microsoft.com/office/drawing/2016/5/11/chartex" xmlns:cx6="http://schemas.microsoft.com/office/drawing/2016/5/12/chartex" xmlns:cx7="http://schemas.microsoft.com/office/drawing/2016/5/13/chartex" xmlns:cx8="http://schemas.microsoft.com/office/drawing/2016/5/14/chartex" xmlns:mc="http://schemas.openxmlformats.org/markup-compatibility/2006" xmlns:aink="http://schemas.microsoft.com/office/drawing/2016/ink" xmlns:am3d="http://schemas.microsoft.com/office/drawing/2017/model3d" xmlns:o="urn:schemas-microsoft-com:office:office" xmlns:r="http://schemas.openxmlformats.org/officeDocument/2006/relationships" xmlns:m="http://schemas.openxmlformats.org/officeDocument/2006/math" xmlns:v="urn:schemas-microsoft-com:vml" xmlns:wp14="http://schemas.microsoft.com/office/word/2010/wordprocessingDrawing" xmlns:wp="http://schemas.openxmlformats.org/drawingml/2006/wordprocessingDrawing" xmlns:w10="urn:schemas-microsoft-com:office:word" xmlns:w="http://schemas.openxmlformats.org/wordprocessingml/2006/main" xmlns:w14="http://schemas.microsoft.com/office/word/2010/wordml" xmlns:w15="http://schemas.microsoft.com/office/word/2012/wordml" xmlns:w16cid="http://schemas.microsoft.com/office/word/2016/wordml/cid" xmlns:w16se="http://schemas.microsoft.com/office/word/2015/wordml/symex" xmlns:wpg="http://schemas.microsoft.com/office/word/2010/wordprocessingGroup" xmlns:wpi="http://schemas.microsoft.com/office/word/2010/wordprocessingInk" xmlns:wne="http://schemas.microsoft.com/office/word/2006/wordml" xmlns:wps="http://schemas.microsoft.com/office/word/2010/wordprocessingShape" mc:Ignorable="w14 w15 w16se w16cid wp14">
+<w:document xmlns:wpc="http://schemas.microsoft.com/office/word/2010/wordprocessingCanvas" xmlns:cx="http://schemas.microsoft.com/office/drawing/2014/chartex" xmlns:cx1="http://schemas.microsoft.com/office/drawing/2015/9/8/chartex" xmlns:cx2="http://schemas.microsoft.com/office/drawing/2015/10/21/chartex" xmlns:cx3="http://schemas.microsoft.com/office/drawing/2016/5/9/chartex" xmlns:cx4="http://schemas.microsoft.com/office/drawing/2016/5/10/chartex" xmlns:cx5="http://schemas.microsoft.com/office/drawing/2016/5/11/chartex" xmlns:cx6="http://schemas.microsoft.com/office/drawing/2016/5/12/chartex" xmlns:cx7="http://schemas.microsoft.com/office/drawing/2016/5/13/chartex" xmlns:cx8="http://schemas.microsoft.com/office/drawing/2016/5/14/chartex" xmlns:mc="http://schemas.openxmlformats.org/markup-compatibility/2006" xmlns:aink="http://schemas.microsoft.com/office/drawing/2016/ink" xmlns:am3d="http://schemas.microsoft.com/office/drawing/2017/model3d" xmlns:o="urn:schemas-microsoft-com:office:office" xmlns:r="http://schemas.openxmlformats.org/officeDocument/2006/relationships" xmlns:m="http://schemas.openxmlformats.org/officeDocument/2006/math" xmlns:v="urn:schemas-microsoft-com:vml" xmlns:wp14="http://schemas.microsoft.com/office/word/2010/wordprocessingDrawing" xmlns:wp="http://schemas.openxmlformats.org/drawingml/2006/wordprocessingDrawing" xmlns:w10="urn:schemas-microsoft-com:office:word" xmlns:w="http://schemas.openxmlformats.org/wordprocessingml/2006/main" xmlns:w14="http://schemas.microsoft.com/office/word/2010/wordml" xmlns:w15="http://schemas.microsoft.com/office/word/2012/wordml" xmlns:w16cex="http://schemas.microsoft.com/office/word/2018/wordml/cex" xmlns:w16cid="http://schemas.microsoft.com/office/word/2016/wordml/cid" xmlns:w16="http://schemas.microsoft.com/office/word/2018/wordml" xmlns:w16sdtdh="http://schemas.microsoft.com/office/word/2020/wordml/sdtdatahash" xmlns:w16se="http://schemas.microsoft.com/office/word/2015/wordml/symex" xmlns:wpg="http://schemas.microsoft.com/office/word/2010/wordprocessingGroup" xmlns:wpi="http://schemas.microsoft.com/office/word/2010/wordprocessingInk" xmlns:wne="http://schemas.microsoft.com/office/word/2006/wordml" xmlns:wps="http://schemas.microsoft.com/office/word/2010/wordprocessingShape" mc:Ignorable="w14 w15 w16se w16cid w16 w16cex w16sdtdh wp14">
   <w:body>
     <w:p>
       <w:pPr>
@@ -19,7 +19,7 @@
         <mc:AlternateContent>
           <mc:Choice Requires="wps">
             <w:drawing>
-              <wp:anchor distT="0" distB="0" distL="114300" distR="114300" simplePos="0" relativeHeight="251659264" behindDoc="0" locked="0" layoutInCell="1" allowOverlap="1" wp14:anchorId="2A5527AC" wp14:editId="66BE2791">
+              <wp:anchor distT="0" distB="0" distL="114300" distR="114300" simplePos="0" relativeHeight="251659264" behindDoc="0" locked="0" layoutInCell="1" allowOverlap="1" wp14:anchorId="2A5527AC" wp14:editId="7051534B">
                 <wp:simplePos x="0" y="0"/>
                 <wp:positionH relativeFrom="margin">
                   <wp:align>center</wp:align>
@@ -27,7 +27,7 @@
                 <wp:positionV relativeFrom="paragraph">
                   <wp:posOffset>342900</wp:posOffset>
                 </wp:positionV>
-                <wp:extent cx="8095933" cy="600075"/>
+                <wp:extent cx="8095933" cy="1171575"/>
                 <wp:effectExtent l="0" t="0" r="19685" b="28575"/>
                 <wp:wrapNone/>
                 <wp:docPr id="1" name="Rectangle 1"/>
@@ -39,7 +39,7 @@
                       <wps:spPr>
                         <a:xfrm>
                           <a:off x="0" y="0"/>
-                          <a:ext cx="8095933" cy="600075"/>
+                          <a:ext cx="8095933" cy="1171575"/>
                         </a:xfrm>
                         <a:prstGeom prst="rect">
                           <a:avLst/>
@@ -82,7 +82,51 @@
                               <w:rPr>
                                 <w:color w:val="FFFFFF" w:themeColor="background1"/>
                               </w:rPr>
-                              <w:t xml:space="preserve">Newell, IA 50568 712-291-5679 </w:t>
+                              <w:t>Lake Havasu City</w:t>
+                            </w:r>
+                            <w:r>
+                              <w:rPr>
+                                <w:color w:val="FFFFFF" w:themeColor="background1"/>
+                              </w:rPr>
+                              <w:t xml:space="preserve">, </w:t>
+                            </w:r>
+                            <w:r>
+                              <w:rPr>
+                                <w:color w:val="FFFFFF" w:themeColor="background1"/>
+                              </w:rPr>
+                              <w:t>AZ</w:t>
+                            </w:r>
+                            <w:r>
+                              <w:rPr>
+                                <w:color w:val="FFFFFF" w:themeColor="background1"/>
+                              </w:rPr>
+                              <w:t xml:space="preserve"> </w:t>
+                            </w:r>
+                            <w:r>
+                              <w:rPr>
+                                <w:color w:val="FFFFFF" w:themeColor="background1"/>
+                              </w:rPr>
+                              <w:t>86404</w:t>
+                            </w:r>
+                            <w:r>
+                              <w:rPr>
+                                <w:color w:val="FFFFFF" w:themeColor="background1"/>
+                              </w:rPr>
+                              <w:t xml:space="preserve"> </w:t>
+                            </w:r>
+                          </w:p>
+                          <w:p>
+                            <w:pPr>
+                              <w:jc w:val="center"/>
+                              <w:rPr>
+                                <w:color w:val="FFFFFF" w:themeColor="background1"/>
+                              </w:rPr>
+                            </w:pPr>
+                            <w:r>
+                              <w:rPr>
+                                <w:color w:val="FFFFFF" w:themeColor="background1"/>
+                              </w:rPr>
+                              <w:t xml:space="preserve">712-291-5679 </w:t>
                             </w:r>
                           </w:p>
                           <w:p>
@@ -104,6 +148,14 @@
                               </w:rPr>
                               <w:t xml:space="preserve"> </w:t>
                             </w:r>
+                          </w:p>
+                          <w:p>
+                            <w:pPr>
+                              <w:jc w:val="center"/>
+                              <w:rPr>
+                                <w:color w:val="FFFFFF" w:themeColor="background1"/>
+                              </w:rPr>
+                            </w:pPr>
                             <w:r>
                               <w:rPr>
                                 <w:color w:val="FFFFFF" w:themeColor="background1"/>
@@ -141,7 +193,7 @@
           </mc:Choice>
           <mc:Fallback>
             <w:pict>
-              <v:rect w14:anchorId="2A5527AC" id="Rectangle 1" o:spid="_x0000_s1026" style="position:absolute;left:0;text-align:left;margin-left:0;margin-top:27pt;width:637.5pt;height:47.25pt;z-index:251659264;visibility:visible;mso-wrap-style:square;mso-width-percent:0;mso-height-percent:0;mso-wrap-distance-left:9pt;mso-wrap-distance-top:0;mso-wrap-distance-right:9pt;mso-wrap-distance-bottom:0;mso-position-horizontal:center;mso-position-horizontal-relative:margin;mso-position-vertical:absolute;mso-position-vertical-relative:text;mso-width-percent:0;mso-height-percent:0;mso-width-relative:margin;mso-height-relative:margin;v-text-anchor:middle" o:gfxdata="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" fillcolor="#7f7f7f [1612]" strokecolor="white [3212]" strokeweight="1pt">
+              <v:rect w14:anchorId="2A5527AC" id="Rectangle 1" o:spid="_x0000_s1026" style="position:absolute;left:0;text-align:left;margin-left:0;margin-top:27pt;width:637.5pt;height:92.25pt;z-index:251659264;visibility:visible;mso-wrap-style:square;mso-width-percent:0;mso-height-percent:0;mso-wrap-distance-left:9pt;mso-wrap-distance-top:0;mso-wrap-distance-right:9pt;mso-wrap-distance-bottom:0;mso-position-horizontal:center;mso-position-horizontal-relative:margin;mso-position-vertical:absolute;mso-position-vertical-relative:text;mso-width-percent:0;mso-height-percent:0;mso-width-relative:margin;mso-height-relative:margin;v-text-anchor:middle" o:gfxdata="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" fillcolor="#7f7f7f [1612]" strokecolor="white [3212]" strokeweight="1pt">
                 <v:textbox>
                   <w:txbxContent>
                     <w:p>
@@ -155,7 +207,51 @@
                         <w:rPr>
                           <w:color w:val="FFFFFF" w:themeColor="background1"/>
                         </w:rPr>
-                        <w:t xml:space="preserve">Newell, IA 50568 712-291-5679 </w:t>
+                        <w:t>Lake Havasu City</w:t>
+                      </w:r>
+                      <w:r>
+                        <w:rPr>
+                          <w:color w:val="FFFFFF" w:themeColor="background1"/>
+                        </w:rPr>
+                        <w:t xml:space="preserve">, </w:t>
+                      </w:r>
+                      <w:r>
+                        <w:rPr>
+                          <w:color w:val="FFFFFF" w:themeColor="background1"/>
+                        </w:rPr>
+                        <w:t>AZ</w:t>
+                      </w:r>
+                      <w:r>
+                        <w:rPr>
+                          <w:color w:val="FFFFFF" w:themeColor="background1"/>
+                        </w:rPr>
+                        <w:t xml:space="preserve"> </w:t>
+                      </w:r>
+                      <w:r>
+                        <w:rPr>
+                          <w:color w:val="FFFFFF" w:themeColor="background1"/>
+                        </w:rPr>
+                        <w:t>86404</w:t>
+                      </w:r>
+                      <w:r>
+                        <w:rPr>
+                          <w:color w:val="FFFFFF" w:themeColor="background1"/>
+                        </w:rPr>
+                        <w:t xml:space="preserve"> </w:t>
+                      </w:r>
+                    </w:p>
+                    <w:p>
+                      <w:pPr>
+                        <w:jc w:val="center"/>
+                        <w:rPr>
+                          <w:color w:val="FFFFFF" w:themeColor="background1"/>
+                        </w:rPr>
+                      </w:pPr>
+                      <w:r>
+                        <w:rPr>
+                          <w:color w:val="FFFFFF" w:themeColor="background1"/>
+                        </w:rPr>
+                        <w:t xml:space="preserve">712-291-5679 </w:t>
                       </w:r>
                     </w:p>
                     <w:p>
@@ -177,6 +273,14 @@
                         </w:rPr>
                         <w:t xml:space="preserve"> </w:t>
                       </w:r>
+                    </w:p>
+                    <w:p>
+                      <w:pPr>
+                        <w:jc w:val="center"/>
+                        <w:rPr>
+                          <w:color w:val="FFFFFF" w:themeColor="background1"/>
+                        </w:rPr>
+                      </w:pPr>
                       <w:r>
                         <w:rPr>
                           <w:color w:val="FFFFFF" w:themeColor="background1"/>
@@ -205,17 +309,8 @@
           <w:sz w:val="32"/>
           <w:szCs w:val="32"/>
         </w:rPr>
-        <w:t xml:space="preserve">Vadim </w:t>
-      </w:r>
-      <w:proofErr w:type="spellStart"/>
-      <w:r>
-        <w:rPr>
-          <w:sz w:val="32"/>
-          <w:szCs w:val="32"/>
-        </w:rPr>
-        <w:t>Torgashov</w:t>
-      </w:r>
-      <w:proofErr w:type="spellEnd"/>
+        <w:t>Vadim Torgashov</w:t>
+      </w:r>
     </w:p>
     <w:p>
       <w:pPr>
@@ -230,6 +325,30 @@
     <w:p>
       <w:pPr>
         <w:jc w:val="center"/>
+      </w:pPr>
+    </w:p>
+    <w:p>
+      <w:pPr>
+        <w:pBdr>
+          <w:bottom w:val="thinThickSmallGap" w:sz="12" w:space="1" w:color="auto"/>
+        </w:pBdr>
+        <w:jc w:val="center"/>
+        <w:rPr>
+          <w:sz w:val="28"/>
+          <w:szCs w:val="28"/>
+        </w:rPr>
+      </w:pPr>
+    </w:p>
+    <w:p>
+      <w:pPr>
+        <w:pBdr>
+          <w:bottom w:val="thinThickSmallGap" w:sz="12" w:space="1" w:color="auto"/>
+        </w:pBdr>
+        <w:jc w:val="center"/>
+        <w:rPr>
+          <w:sz w:val="28"/>
+          <w:szCs w:val="28"/>
+        </w:rPr>
       </w:pPr>
     </w:p>
     <w:p>
@@ -387,12 +506,7 @@
         <w:t>Senior Capstone:</w:t>
       </w:r>
       <w:r>
-        <w:t xml:space="preserve"> A Win</w:t>
-      </w:r>
-      <w:bookmarkStart w:id="0" w:name="_GoBack"/>
-      <w:bookmarkEnd w:id="0"/>
-      <w:r>
-        <w:t xml:space="preserve">dows based application that takes user search requests and scrapes online retail websites for those items. </w:t>
+        <w:t xml:space="preserve"> A Windows based application that takes user search requests and scrapes online retail websites for those items. </w:t>
       </w:r>
       <w:r>
         <w:t>It allows</w:t>
@@ -401,13 +515,13 @@
         <w:t xml:space="preserve"> people to focus on other tasks instead of spending hours shopping for good deals online. </w:t>
       </w:r>
       <w:r>
-        <w:t>The item listings are stored and can be access</w:t>
-      </w:r>
-      <w:r>
-        <w:t>ed at</w:t>
-      </w:r>
-      <w:r>
-        <w:t xml:space="preserve"> any time after it’s scraped. </w:t>
+        <w:t xml:space="preserve">The </w:t>
+      </w:r>
+      <w:r>
+        <w:t>scraped item listings are stored in a database file and can be accessed at any time.</w:t>
+      </w:r>
+      <w:r>
+        <w:t xml:space="preserve"> </w:t>
       </w:r>
       <w:r>
         <w:t>https://github.com/torgvad/Retailer-Assistant-Dev-Version</w:t>
@@ -618,30 +732,14 @@
           <w:b/>
           <w:bCs/>
         </w:rPr>
-        <w:t>Programming Languages</w:t>
+        <w:t>Programming Language</w:t>
       </w:r>
       <w:r>
         <w:rPr>
           <w:b/>
           <w:bCs/>
         </w:rPr>
-        <w:t xml:space="preserve"> </w:t>
-      </w:r>
-      <w:proofErr w:type="gramStart"/>
-      <w:r>
-        <w:rPr>
-          <w:b/>
-          <w:bCs/>
-        </w:rPr>
-        <w:t>In</w:t>
-      </w:r>
-      <w:proofErr w:type="gramEnd"/>
-      <w:r>
-        <w:rPr>
-          <w:b/>
-          <w:bCs/>
-        </w:rPr>
-        <w:t xml:space="preserve"> Order Of Experience</w:t>
+        <w:t>s</w:t>
       </w:r>
       <w:r>
         <w:rPr>
@@ -678,7 +776,21 @@
           <w:b/>
           <w:bCs/>
         </w:rPr>
-        <w:t>Libraries/Frameworks:</w:t>
+        <w:t>Libraries/</w:t>
+      </w:r>
+      <w:r>
+        <w:rPr>
+          <w:b/>
+          <w:bCs/>
+        </w:rPr>
+        <w:t>Frameworks</w:t>
+      </w:r>
+      <w:r>
+        <w:rPr>
+          <w:b/>
+          <w:bCs/>
+        </w:rPr>
+        <w:t>:</w:t>
       </w:r>
       <w:r>
         <w:t xml:space="preserve"> Flask</w:t>
@@ -733,22 +845,198 @@
         <w:t>, fast learner of new technologies, and ability to work early and adapt to meet requirements.</w:t>
       </w:r>
     </w:p>
-    <w:p/>
-    <w:p>
-      <w:pPr>
+    <w:p>
+      <w:pPr>
+        <w:rPr>
+          <w:sz w:val="28"/>
+          <w:szCs w:val="28"/>
+        </w:rPr>
+      </w:pPr>
+      <w:r>
+        <w:rPr>
+          <w:sz w:val="28"/>
+          <w:szCs w:val="28"/>
+        </w:rPr>
+        <w:br w:type="page"/>
+      </w:r>
+    </w:p>
+    <w:p>
+      <w:pPr>
+        <w:pBdr>
+          <w:bottom w:val="thinThickSmallGap" w:sz="12" w:space="1" w:color="auto"/>
+        </w:pBdr>
         <w:jc w:val="center"/>
         <w:rPr>
-          <w:sz w:val="24"/>
-          <w:szCs w:val="24"/>
-        </w:rPr>
-      </w:pPr>
-      <w:r>
-        <w:rPr>
-          <w:sz w:val="24"/>
-          <w:szCs w:val="24"/>
-        </w:rPr>
-        <w:t>References Will be Given Upon Request</w:t>
-      </w:r>
+          <w:sz w:val="28"/>
+          <w:szCs w:val="28"/>
+        </w:rPr>
+      </w:pPr>
+      <w:r>
+        <w:rPr>
+          <w:sz w:val="28"/>
+          <w:szCs w:val="28"/>
+        </w:rPr>
+        <w:lastRenderedPageBreak/>
+        <w:t>References</w:t>
+      </w:r>
+    </w:p>
+    <w:p>
+      <w:pPr>
+        <w:spacing w:line="240" w:lineRule="auto"/>
+        <w:rPr>
+          <w:rFonts w:eastAsiaTheme="minorEastAsia"/>
+          <w:b/>
+          <w:bCs/>
+          <w:color w:val="000000" w:themeColor="text1"/>
+        </w:rPr>
+      </w:pPr>
+      <w:r>
+        <w:rPr>
+          <w:rFonts w:eastAsiaTheme="minorEastAsia"/>
+          <w:b/>
+          <w:bCs/>
+          <w:color w:val="000000" w:themeColor="text1"/>
+        </w:rPr>
+        <w:t>Jason B. Shepherd</w:t>
+      </w:r>
+    </w:p>
+    <w:p>
+      <w:pPr>
+        <w:spacing w:line="240" w:lineRule="auto"/>
+        <w:ind w:firstLine="720"/>
+        <w:rPr>
+          <w:rFonts w:eastAsiaTheme="minorEastAsia"/>
+          <w:color w:val="000000" w:themeColor="text1"/>
+        </w:rPr>
+      </w:pPr>
+      <w:r>
+        <w:rPr>
+          <w:rFonts w:eastAsiaTheme="minorEastAsia"/>
+          <w:color w:val="000000" w:themeColor="text1"/>
+        </w:rPr>
+        <w:t>Professor of Computer Science</w:t>
+      </w:r>
+    </w:p>
+    <w:p>
+      <w:pPr>
+        <w:spacing w:line="240" w:lineRule="auto"/>
+        <w:ind w:firstLine="720"/>
+        <w:rPr>
+          <w:rFonts w:eastAsiaTheme="minorEastAsia"/>
+        </w:rPr>
+      </w:pPr>
+      <w:r>
+        <w:rPr>
+          <w:rFonts w:eastAsiaTheme="minorEastAsia"/>
+          <w:color w:val="000000" w:themeColor="text1"/>
+        </w:rPr>
+        <w:t>Office phone: 712-749-2281</w:t>
+      </w:r>
+    </w:p>
+    <w:p>
+      <w:pPr>
+        <w:spacing w:line="240" w:lineRule="auto"/>
+        <w:ind w:firstLine="720"/>
+        <w:rPr>
+          <w:rFonts w:eastAsiaTheme="minorEastAsia"/>
+        </w:rPr>
+      </w:pPr>
+      <w:r>
+        <w:rPr>
+          <w:rFonts w:eastAsiaTheme="minorEastAsia"/>
+          <w:color w:val="000000" w:themeColor="text1"/>
+        </w:rPr>
+        <w:t xml:space="preserve">E-mail: </w:t>
+      </w:r>
+      <w:r>
+        <w:rPr>
+          <w:rFonts w:eastAsiaTheme="minorEastAsia"/>
+        </w:rPr>
+        <w:t>shepherd@bvu.edu</w:t>
+      </w:r>
+    </w:p>
+    <w:p>
+      <w:pPr>
+        <w:rPr>
+          <w:rFonts w:eastAsiaTheme="minorEastAsia"/>
+        </w:rPr>
+      </w:pPr>
+    </w:p>
+    <w:p>
+      <w:pPr>
+        <w:rPr>
+          <w:rFonts w:eastAsiaTheme="minorEastAsia"/>
+          <w:b/>
+          <w:bCs/>
+        </w:rPr>
+      </w:pPr>
+      <w:r>
+        <w:rPr>
+          <w:rFonts w:eastAsiaTheme="minorEastAsia"/>
+          <w:b/>
+          <w:bCs/>
+        </w:rPr>
+        <w:t>Nathan Backman</w:t>
+      </w:r>
+    </w:p>
+    <w:p>
+      <w:pPr>
+        <w:rPr>
+          <w:rFonts w:eastAsiaTheme="minorEastAsia"/>
+        </w:rPr>
+      </w:pPr>
+      <w:r>
+        <w:rPr>
+          <w:rFonts w:eastAsiaTheme="minorEastAsia"/>
+        </w:rPr>
+        <w:t>Associate Professor of Computer Science</w:t>
+      </w:r>
+    </w:p>
+    <w:p>
+      <w:pPr>
+        <w:ind w:firstLine="720"/>
+        <w:rPr>
+          <w:rFonts w:eastAsiaTheme="minorEastAsia"/>
+          <w:color w:val="000000" w:themeColor="text1"/>
+        </w:rPr>
+      </w:pPr>
+      <w:r>
+        <w:rPr>
+          <w:rFonts w:eastAsiaTheme="minorEastAsia"/>
+          <w:color w:val="000000" w:themeColor="text1"/>
+        </w:rPr>
+        <w:t>Email: </w:t>
+      </w:r>
+      <w:r>
+        <w:rPr>
+          <w:rFonts w:eastAsiaTheme="minorEastAsia"/>
+        </w:rPr>
+        <w:t>backman@bvu.edu</w:t>
+      </w:r>
+    </w:p>
+    <w:p>
+      <w:pPr>
+        <w:spacing w:beforeAutospacing="1" w:afterAutospacing="1" w:line="240" w:lineRule="auto"/>
+        <w:ind w:firstLine="720"/>
+        <w:rPr>
+          <w:rFonts w:eastAsiaTheme="minorEastAsia"/>
+          <w:color w:val="000000" w:themeColor="text1"/>
+        </w:rPr>
+      </w:pPr>
+      <w:r>
+        <w:rPr>
+          <w:rFonts w:eastAsiaTheme="minorEastAsia"/>
+          <w:color w:val="000000" w:themeColor="text1"/>
+        </w:rPr>
+        <w:t>Office Phone: 712-749-2019</w:t>
+      </w:r>
+    </w:p>
+    <w:p>
+      <w:pPr>
+        <w:rPr>
+          <w:rFonts w:ascii="Calibri" w:eastAsia="Calibri" w:hAnsi="Calibri" w:cs="Calibri"/>
+        </w:rPr>
+      </w:pPr>
     </w:p>
     <w:sectPr>
       <w:type w:val="continuous"/>
@@ -762,7 +1050,7 @@
 </file>
 
 <file path=word/numbering.xml><?xml version="1.0" encoding="utf-8"?>
-<w:numbering xmlns:wpc="http://schemas.microsoft.com/office/word/2010/wordprocessingCanvas" xmlns:cx="http://schemas.microsoft.com/office/drawing/2014/chartex" xmlns:cx1="http://schemas.microsoft.com/office/drawing/2015/9/8/chartex" xmlns:cx2="http://schemas.microsoft.com/office/drawing/2015/10/21/chartex" xmlns:cx3="http://schemas.microsoft.com/office/drawing/2016/5/9/chartex" xmlns:cx4="http://schemas.microsoft.com/office/drawing/2016/5/10/chartex" xmlns:cx5="http://schemas.microsoft.com/office/drawing/2016/5/11/chartex" xmlns:cx6="http://schemas.microsoft.com/office/drawing/2016/5/12/chartex" xmlns:cx7="http://schemas.microsoft.com/office/drawing/2016/5/13/chartex" xmlns:cx8="http://schemas.microsoft.com/office/drawing/2016/5/14/chartex" xmlns:mc="http://schemas.openxmlformats.org/markup-compatibility/2006" xmlns:aink="http://schemas.microsoft.com/office/drawing/2016/ink" xmlns:am3d="http://schemas.microsoft.com/office/drawing/2017/model3d" xmlns:o="urn:schemas-microsoft-com:office:office" xmlns:r="http://schemas.openxmlformats.org/officeDocument/2006/relationships" xmlns:m="http://schemas.openxmlformats.org/officeDocument/2006/math" xmlns:v="urn:schemas-microsoft-com:vml" xmlns:wp14="http://schemas.microsoft.com/office/word/2010/wordprocessingDrawing" xmlns:wp="http://schemas.openxmlformats.org/drawingml/2006/wordprocessingDrawing" xmlns:w10="urn:schemas-microsoft-com:office:word" xmlns:w="http://schemas.openxmlformats.org/wordprocessingml/2006/main" xmlns:w14="http://schemas.microsoft.com/office/word/2010/wordml" xmlns:w15="http://schemas.microsoft.com/office/word/2012/wordml" xmlns:w16cid="http://schemas.microsoft.com/office/word/2016/wordml/cid" xmlns:w16se="http://schemas.microsoft.com/office/word/2015/wordml/symex" xmlns:wpg="http://schemas.microsoft.com/office/word/2010/wordprocessingGroup" xmlns:wpi="http://schemas.microsoft.com/office/word/2010/wordprocessingInk" xmlns:wne="http://schemas.microsoft.com/office/word/2006/wordml" xmlns:wps="http://schemas.microsoft.com/office/word/2010/wordprocessingShape" mc:Ignorable="w14 w15 w16se w16cid wp14">
+<w:numbering xmlns:wpc="http://schemas.microsoft.com/office/word/2010/wordprocessingCanvas" xmlns:cx="http://schemas.microsoft.com/office/drawing/2014/chartex" xmlns:cx1="http://schemas.microsoft.com/office/drawing/2015/9/8/chartex" xmlns:cx2="http://schemas.microsoft.com/office/drawing/2015/10/21/chartex" xmlns:cx3="http://schemas.microsoft.com/office/drawing/2016/5/9/chartex" xmlns:cx4="http://schemas.microsoft.com/office/drawing/2016/5/10/chartex" xmlns:cx5="http://schemas.microsoft.com/office/drawing/2016/5/11/chartex" xmlns:cx6="http://schemas.microsoft.com/office/drawing/2016/5/12/chartex" xmlns:cx7="http://schemas.microsoft.com/office/drawing/2016/5/13/chartex" xmlns:cx8="http://schemas.microsoft.com/office/drawing/2016/5/14/chartex" xmlns:mc="http://schemas.openxmlformats.org/markup-compatibility/2006" xmlns:aink="http://schemas.microsoft.com/office/drawing/2016/ink" xmlns:am3d="http://schemas.microsoft.com/office/drawing/2017/model3d" xmlns:o="urn:schemas-microsoft-com:office:office" xmlns:r="http://schemas.openxmlformats.org/officeDocument/2006/relationships" xmlns:m="http://schemas.openxmlformats.org/officeDocument/2006/math" xmlns:v="urn:schemas-microsoft-com:vml" xmlns:wp14="http://schemas.microsoft.com/office/word/2010/wordprocessingDrawing" xmlns:wp="http://schemas.openxmlformats.org/drawingml/2006/wordprocessingDrawing" xmlns:w10="urn:schemas-microsoft-com:office:word" xmlns:w="http://schemas.openxmlformats.org/wordprocessingml/2006/main" xmlns:w14="http://schemas.microsoft.com/office/word/2010/wordml" xmlns:w15="http://schemas.microsoft.com/office/word/2012/wordml" xmlns:w16cex="http://schemas.microsoft.com/office/word/2018/wordml/cex" xmlns:w16cid="http://schemas.microsoft.com/office/word/2016/wordml/cid" xmlns:w16="http://schemas.microsoft.com/office/word/2018/wordml" xmlns:w16sdtdh="http://schemas.microsoft.com/office/word/2020/wordml/sdtdatahash" xmlns:w16se="http://schemas.microsoft.com/office/word/2015/wordml/symex" xmlns:wpg="http://schemas.microsoft.com/office/word/2010/wordprocessingGroup" xmlns:wpi="http://schemas.microsoft.com/office/word/2010/wordprocessingInk" xmlns:wne="http://schemas.microsoft.com/office/word/2006/wordml" xmlns:wps="http://schemas.microsoft.com/office/word/2010/wordprocessingShape" mc:Ignorable="w14 w15 w16se w16cid w16 w16cex w16sdtdh wp14">
   <w:abstractNum w:abstractNumId="0" w15:restartNumberingAfterBreak="0">
     <w:nsid w:val="06A16C77"/>
     <w:multiLevelType w:val="hybridMultilevel"/>
@@ -1579,7 +1867,7 @@
 </file>
 
 <file path=word/styles.xml><?xml version="1.0" encoding="utf-8"?>
-<w:styles xmlns:mc="http://schemas.openxmlformats.org/markup-compatibility/2006" xmlns:r="http://schemas.openxmlformats.org/officeDocument/2006/relationships" xmlns:w="http://schemas.openxmlformats.org/wordprocessingml/2006/main" xmlns:w14="http://schemas.microsoft.com/office/word/2010/wordml" xmlns:w15="http://schemas.microsoft.com/office/word/2012/wordml" xmlns:w16cid="http://schemas.microsoft.com/office/word/2016/wordml/cid" xmlns:w16se="http://schemas.microsoft.com/office/word/2015/wordml/symex" mc:Ignorable="w14 w15 w16se w16cid">
+<w:styles xmlns:mc="http://schemas.openxmlformats.org/markup-compatibility/2006" xmlns:r="http://schemas.openxmlformats.org/officeDocument/2006/relationships" xmlns:w="http://schemas.openxmlformats.org/wordprocessingml/2006/main" xmlns:w14="http://schemas.microsoft.com/office/word/2010/wordml" xmlns:w15="http://schemas.microsoft.com/office/word/2012/wordml" xmlns:w16cex="http://schemas.microsoft.com/office/word/2018/wordml/cex" xmlns:w16cid="http://schemas.microsoft.com/office/word/2016/wordml/cid" xmlns:w16="http://schemas.microsoft.com/office/word/2018/wordml" xmlns:w16sdtdh="http://schemas.microsoft.com/office/word/2020/wordml/sdtdatahash" xmlns:w16se="http://schemas.microsoft.com/office/word/2015/wordml/symex" mc:Ignorable="w14 w15 w16se w16cid w16 w16cex w16sdtdh">
   <w:docDefaults>
     <w:rPrDefault>
       <w:rPr>

</xml_diff>